<commit_message>
Update Paper Review 1.2
</commit_message>
<xml_diff>
--- a/MDPI/Reviewer1 Response - MDPI.docx
+++ b/MDPI/Reviewer1 Response - MDPI.docx
@@ -324,6 +324,13 @@
           <w:color w:val="FF0000"/>
         </w:rPr>
         <w:t>:</w:t>
+      </w:r>
+      <w:r>
+        <w:rPr>
+          <w:b/>
+          <w:color w:val="FF0000"/>
+        </w:rPr>
+        <w:t xml:space="preserve"> We have already added the confusion matrix and ROC plots</w:t>
       </w:r>
     </w:p>
     <w:p/>

</xml_diff>

<commit_message>
Update Paper Review 1.3
</commit_message>
<xml_diff>
--- a/MDPI/Reviewer1 Response - MDPI.docx
+++ b/MDPI/Reviewer1 Response - MDPI.docx
@@ -138,11 +138,16 @@
       <w:r>
         <w:t>The related works subsection is poorly organized and presented. The selection of works seems to be ad hoc. I suggest to add some structural organization (e.g., machine learning based, deep learning based methods) and discuss the state-of-the-art papers published in the previous 2-3 years, which better reflect the trends and achievements in this rapidly evolving research field. The authors are encouraged to discuss, for example, Malignant skin melanoma detection using image augmentation by oversampling in nonlinear lower-dimensional embedding manifold. Extraction of abnormal skin lesion from dermoscopy image using VGG-SegNet. Melanoma segmentation: A framework of improved DenseNet77 and UNET convolutional neural network. Finalize by discussing the limitations of existing methods as a motivation of your study.</w:t>
       </w:r>
+      <w:r>
+        <w:t xml:space="preserve"> </w:t>
+      </w:r>
     </w:p>
     <w:p/>
     <w:p>
       <w:pPr>
         <w:rPr>
+          <w:b/>
+          <w:bCs/>
           <w:color w:val="FF0000"/>
         </w:rPr>
       </w:pPr>
@@ -158,6 +163,22 @@
           <w:color w:val="FF0000"/>
         </w:rPr>
         <w:t xml:space="preserve"> </w:t>
+      </w:r>
+      <w:r>
+        <w:rPr>
+          <w:b/>
+          <w:bCs/>
+          <w:color w:val="FF0000"/>
+        </w:rPr>
+        <w:t>The related work has already been reorganized</w:t>
+      </w:r>
+      <w:r>
+        <w:rPr>
+          <w:b/>
+          <w:bCs/>
+          <w:color w:val="FF0000"/>
+        </w:rPr>
+        <w:t xml:space="preserve">. We have also discussed the suggested paper. </w:t>
       </w:r>
     </w:p>
     <w:p>
@@ -339,6 +360,7 @@
         <w:rPr>
           <w:b/>
         </w:rPr>
+        <w:lastRenderedPageBreak/>
         <w:t xml:space="preserve">Point </w:t>
       </w:r>
       <w:r>
@@ -597,7 +619,7 @@
         <w:t xml:space="preserve"> </w:t>
       </w:r>
       <w:r>
-        <w:t>The conclusions section just summarizes all findings of this study.  What are the deeper implications of this study and its significance to the biomedical research field? Support your claims by the main numerical findings from this study.</w:t>
+        <w:t>The conclusions section just summarizes all findings of this study. What are the deeper implications of this study and its significance to the biomedical research field? Support your claims by the main numerical findings from this study.</w:t>
       </w:r>
     </w:p>
     <w:p/>
@@ -622,6 +644,27 @@
           <w:color w:val="FF0000"/>
         </w:rPr>
         <w:t>:</w:t>
+      </w:r>
+      <w:r>
+        <w:rPr>
+          <w:b/>
+          <w:color w:val="FF0000"/>
+        </w:rPr>
+        <w:t xml:space="preserve"> We have already provide the needed results in the conclusion section</w:t>
+      </w:r>
+      <w:r>
+        <w:rPr>
+          <w:b/>
+          <w:color w:val="FF0000"/>
+        </w:rPr>
+        <w:t>.</w:t>
+      </w:r>
+      <w:r>
+        <w:rPr>
+          <w:b/>
+          <w:color w:val="FF0000"/>
+        </w:rPr>
+        <w:t xml:space="preserve"> </w:t>
       </w:r>
     </w:p>
     <w:p/>
@@ -2212,6 +2255,7 @@
     <w:lsdException w:name="HTML Sample" w:semiHidden="1" w:unhideWhenUsed="1"/>
     <w:lsdException w:name="HTML Typewriter" w:semiHidden="1" w:unhideWhenUsed="1"/>
     <w:lsdException w:name="HTML Variable" w:semiHidden="1" w:unhideWhenUsed="1"/>
+    <w:lsdException w:name="Normal Table" w:semiHidden="1" w:unhideWhenUsed="1"/>
     <w:lsdException w:name="annotation subject" w:semiHidden="1" w:uiPriority="0" w:unhideWhenUsed="1"/>
     <w:lsdException w:name="No List" w:semiHidden="1" w:unhideWhenUsed="1"/>
     <w:lsdException w:name="Outline List 1" w:semiHidden="1" w:unhideWhenUsed="1"/>
@@ -2254,8 +2298,11 @@
     <w:lsdException w:name="Table Contemporary" w:semiHidden="1" w:unhideWhenUsed="1"/>
     <w:lsdException w:name="Table Elegant" w:semiHidden="1" w:unhideWhenUsed="1"/>
     <w:lsdException w:name="Table Professional" w:semiHidden="1" w:unhideWhenUsed="1"/>
+    <w:lsdException w:name="Table Subtle 1" w:semiHidden="1" w:unhideWhenUsed="1"/>
     <w:lsdException w:name="Table Subtle 2" w:semiHidden="1" w:unhideWhenUsed="1"/>
     <w:lsdException w:name="Table Web 1" w:semiHidden="1" w:unhideWhenUsed="1"/>
+    <w:lsdException w:name="Table Web 2" w:semiHidden="1" w:unhideWhenUsed="1"/>
+    <w:lsdException w:name="Table Web 3" w:semiHidden="1" w:unhideWhenUsed="1"/>
     <w:lsdException w:name="Balloon Text" w:semiHidden="1" w:unhideWhenUsed="1"/>
     <w:lsdException w:name="Table Grid" w:uiPriority="59"/>
     <w:lsdException w:name="Table Theme" w:semiHidden="1" w:unhideWhenUsed="1"/>
@@ -2637,6 +2684,7 @@
   <w:style w:type="character" w:default="1" w:styleId="DefaultParagraphFont">
     <w:name w:val="Default Paragraph Font"/>
     <w:uiPriority w:val="1"/>
+    <w:semiHidden/>
     <w:unhideWhenUsed/>
   </w:style>
   <w:style w:type="table" w:default="1" w:styleId="TableNormal">

</xml_diff>